<commit_message>
Financial Aid Verification Template
</commit_message>
<xml_diff>
--- a/CampusNexus Student/Financial Aid Verification README STEP 1.docx
+++ b/CampusNexus Student/Financial Aid Verification README STEP 1.docx
@@ -157,39 +157,30 @@
         <w:rPr>
           <w:b/>
         </w:rPr>
-        <w:t xml:space="preserve">Financial Aid Verification Process </w:t>
-      </w:r>
-      <w:r>
-        <w:rPr>
-          <w:b/>
-        </w:rPr>
-        <w:t>README STEP 2</w:t>
+        <w:t>Financial Aid Verification Process README STEP 2</w:t>
       </w:r>
       <w:r>
         <w:t xml:space="preserve"> document.  </w:t>
       </w:r>
     </w:p>
+    <w:p/>
     <w:p>
-      <w:bookmarkStart w:id="3" w:name="_GoBack"/>
+      <w:pPr>
+        <w:pStyle w:val="Heading2"/>
+        <w:rPr>
+          <w:rFonts w:ascii="Open Sans Light" w:hAnsi="Open Sans Light" w:cs="Open Sans Light"/>
+        </w:rPr>
+      </w:pPr>
+      <w:bookmarkStart w:id="3" w:name="_Toc288045599"/>
+      <w:bookmarkStart w:id="4" w:name="_Toc510023246"/>
+      <w:r>
+        <w:rPr>
+          <w:rFonts w:ascii="Open Sans Light" w:hAnsi="Open Sans Light" w:cs="Open Sans Light"/>
+        </w:rPr>
+        <w:t>Prerequisites</w:t>
+      </w:r>
       <w:bookmarkEnd w:id="3"/>
-    </w:p>
-    <w:p>
-      <w:pPr>
-        <w:pStyle w:val="Heading2"/>
-        <w:rPr>
-          <w:rFonts w:ascii="Open Sans Light" w:hAnsi="Open Sans Light" w:cs="Open Sans Light"/>
-        </w:rPr>
-      </w:pPr>
-      <w:bookmarkStart w:id="4" w:name="_Toc288045599"/>
-      <w:bookmarkStart w:id="5" w:name="_Toc510023246"/>
-      <w:r>
-        <w:rPr>
-          <w:rFonts w:ascii="Open Sans Light" w:hAnsi="Open Sans Light" w:cs="Open Sans Light"/>
-        </w:rPr>
-        <w:t>Prerequisites</w:t>
-      </w:r>
       <w:bookmarkEnd w:id="4"/>
-      <w:bookmarkEnd w:id="5"/>
     </w:p>
     <w:p>
       <w:r>
@@ -462,9 +453,9 @@
           <w:rFonts w:ascii="Open Sans Light" w:hAnsi="Open Sans Light" w:cs="Open Sans Light"/>
         </w:rPr>
       </w:pPr>
-      <w:bookmarkStart w:id="6" w:name="_Toc505579239"/>
-      <w:bookmarkStart w:id="7" w:name="_Toc508010279"/>
-      <w:bookmarkStart w:id="8" w:name="_Toc510023247"/>
+      <w:bookmarkStart w:id="5" w:name="_Toc505579239"/>
+      <w:bookmarkStart w:id="6" w:name="_Toc508010279"/>
+      <w:bookmarkStart w:id="7" w:name="_Toc510023247"/>
       <w:r>
         <w:rPr>
           <w:rFonts w:ascii="Open Sans Light" w:hAnsi="Open Sans Light" w:cs="Open Sans Light"/>
@@ -478,12 +469,12 @@
         </w:rPr>
         <w:t xml:space="preserve"> 1: </w:t>
       </w:r>
-      <w:bookmarkStart w:id="9" w:name="_Toc505579261"/>
-      <w:bookmarkStart w:id="10" w:name="_Toc508010295"/>
-      <w:bookmarkStart w:id="11" w:name="_Toc510023249"/>
+      <w:bookmarkStart w:id="8" w:name="_Toc505579261"/>
+      <w:bookmarkStart w:id="9" w:name="_Toc508010295"/>
+      <w:bookmarkStart w:id="10" w:name="_Toc510023249"/>
+      <w:bookmarkEnd w:id="5"/>
       <w:bookmarkEnd w:id="6"/>
       <w:bookmarkEnd w:id="7"/>
-      <w:bookmarkEnd w:id="8"/>
       <w:r>
         <w:rPr>
           <w:rFonts w:ascii="Open Sans Light" w:hAnsi="Open Sans Light" w:cs="Open Sans Light"/>
@@ -862,7 +853,7 @@
         <w:t>sequence.</w:t>
       </w:r>
     </w:p>
-    <w:bookmarkStart w:id="12" w:name="_Hlk517264602"/>
+    <w:bookmarkStart w:id="11" w:name="_Hlk517264602"/>
     <w:p>
       <w:pPr>
         <w:pStyle w:val="ListParagraph"/>
@@ -909,7 +900,7 @@
         <w:t xml:space="preserve"> </w:t>
       </w:r>
     </w:p>
-    <w:bookmarkEnd w:id="12"/>
+    <w:bookmarkEnd w:id="11"/>
     <w:p>
       <w:pPr>
         <w:pStyle w:val="ListParagraph"/>
@@ -951,7 +942,7 @@
       <w:r>
         <w:t xml:space="preserve"> slide out, select </w:t>
       </w:r>
-      <w:bookmarkStart w:id="13" w:name="_Hlk517681506"/>
+      <w:bookmarkStart w:id="12" w:name="_Hlk517681506"/>
       <w:r>
         <w:rPr>
           <w:b/>
@@ -964,7 +955,7 @@
         </w:rPr>
         <w:t xml:space="preserve"> Independent Verification Step 2</w:t>
       </w:r>
-      <w:bookmarkEnd w:id="13"/>
+      <w:bookmarkEnd w:id="12"/>
       <w:r>
         <w:t>.</w:t>
       </w:r>
@@ -2208,9 +2199,9 @@
         </w:r>
       </w:hyperlink>
     </w:p>
+    <w:bookmarkEnd w:id="8"/>
     <w:bookmarkEnd w:id="9"/>
     <w:bookmarkEnd w:id="10"/>
-    <w:bookmarkEnd w:id="11"/>
     <w:p>
       <w:pPr>
         <w:pStyle w:val="Step"/>
@@ -2754,7 +2745,7 @@
           <w:rFonts w:ascii="Open Sans Light" w:hAnsi="Open Sans Light" w:cs="Open Sans Light"/>
         </w:rPr>
       </w:pPr>
-      <w:bookmarkStart w:id="14" w:name="_Toc510023250"/>
+      <w:bookmarkStart w:id="13" w:name="_Toc510023250"/>
       <w:r>
         <w:rPr>
           <w:rFonts w:ascii="Open Sans Light" w:hAnsi="Open Sans Light" w:cs="Open Sans Light"/>
@@ -2808,11 +2799,13 @@
         <w:rPr>
           <w:b/>
         </w:rPr>
-        <w:t>Template – 2018 2019 Independent Verification Form with DocuSign</w:t>
+        <w:t>2018 2019 V1 Independent Verification Sequence</w:t>
       </w:r>
       <w:r>
         <w:t>.</w:t>
       </w:r>
+      <w:bookmarkStart w:id="14" w:name="_GoBack"/>
+      <w:bookmarkEnd w:id="14"/>
     </w:p>
     <w:p>
       <w:pPr>
@@ -2848,7 +2841,7 @@
     <w:p/>
     <w:bookmarkEnd w:id="1"/>
     <w:bookmarkEnd w:id="2"/>
-    <w:bookmarkEnd w:id="14"/>
+    <w:bookmarkEnd w:id="13"/>
     <w:p>
       <w:r>
         <w:t xml:space="preserve">Continue with </w:t>
@@ -2875,7 +2868,7 @@
       </w:r>
       <w:r>
         <w:object w:dxaOrig="9360" w:dyaOrig="5667" w14:anchorId="5604F920">
-          <v:shape id="_x0000_i1027" type="#_x0000_t75" style="width:469.2pt;height:283.2pt" o:ole="">
+          <v:shape id="_x0000_i1026" type="#_x0000_t75" style="width:468pt;height:282pt" o:ole="">
             <v:imagedata r:id="rId19" o:title=""/>
           </v:shape>
         </w:object>
@@ -3095,7 +3088,7 @@
         <v:path o:extrusionok="f" gradientshapeok="t" o:connecttype="rect"/>
         <o:lock v:ext="edit" aspectratio="t"/>
       </v:shapetype>
-      <v:shape id="_x0000_i1039" type="#_x0000_t75" style="width:12pt;height:12pt;visibility:visible;mso-wrap-style:square" o:bullet="t">
+      <v:shape id="_x0000_i1029" type="#_x0000_t75" style="width:12pt;height:12pt;visibility:visible;mso-wrap-style:square" o:bullet="t">
         <v:imagedata r:id="rId1" o:title=""/>
       </v:shape>
     </w:pict>
@@ -10528,15 +10521,6 @@
 </file>
 
 <file path=customXml/item1.xml><?xml version="1.0" encoding="utf-8"?>
-<?mso-contentType ?>
-<FormTemplates xmlns="http://schemas.microsoft.com/sharepoint/v3/contenttype/forms">
-  <Display>DocumentLibraryForm</Display>
-  <Edit>DocumentLibraryForm</Edit>
-  <New>DocumentLibraryForm</New>
-</FormTemplates>
-</file>
-
-<file path=customXml/item2.xml><?xml version="1.0" encoding="utf-8"?>
 <p:properties xmlns:p="http://schemas.microsoft.com/office/2006/metadata/properties" xmlns:xsi="http://www.w3.org/2001/XMLSchema-instance" xmlns:pc="http://schemas.microsoft.com/office/infopath/2007/PartnerControls">
   <documentManagement>
     <Release_x0020_Doc_x0020_Type xmlns="bec628db-84c6-4082-bf30-e9a8011fc1ab">Other</Release_x0020_Doc_x0020_Type>
@@ -10546,6 +10530,15 @@
     <Assigned_x0020_to_x003a_ xmlns="bec628db-84c6-4082-bf30-e9a8011fc1ab" xsi:nil="true"/>
   </documentManagement>
 </p:properties>
+</file>
+
+<file path=customXml/item2.xml><?xml version="1.0" encoding="utf-8"?>
+<?mso-contentType ?>
+<FormTemplates xmlns="http://schemas.microsoft.com/sharepoint/v3/contenttype/forms">
+  <Display>DocumentLibraryForm</Display>
+  <Edit>DocumentLibraryForm</Edit>
+  <New>DocumentLibraryForm</New>
+</FormTemplates>
 </file>
 
 <file path=customXml/item3.xml><?xml version="1.0" encoding="utf-8"?>
@@ -10719,19 +10712,19 @@
 </file>
 
 <file path=customXml/itemProps1.xml><?xml version="1.0" encoding="utf-8"?>
-<ds:datastoreItem xmlns:ds="http://schemas.openxmlformats.org/officeDocument/2006/customXml" ds:itemID="{B6A287F6-E8FF-4C4F-90C4-8EF5509E6C1C}">
+<ds:datastoreItem xmlns:ds="http://schemas.openxmlformats.org/officeDocument/2006/customXml" ds:itemID="{DDD90B9F-464D-4623-A264-D279AE19CA4D}">
   <ds:schemaRefs>
-    <ds:schemaRef ds:uri="http://schemas.microsoft.com/sharepoint/v3/contenttype/forms"/>
+    <ds:schemaRef ds:uri="http://schemas.microsoft.com/office/2006/metadata/properties"/>
+    <ds:schemaRef ds:uri="http://schemas.microsoft.com/office/infopath/2007/PartnerControls"/>
+    <ds:schemaRef ds:uri="bec628db-84c6-4082-bf30-e9a8011fc1ab"/>
   </ds:schemaRefs>
 </ds:datastoreItem>
 </file>
 
 <file path=customXml/itemProps2.xml><?xml version="1.0" encoding="utf-8"?>
-<ds:datastoreItem xmlns:ds="http://schemas.openxmlformats.org/officeDocument/2006/customXml" ds:itemID="{DDD90B9F-464D-4623-A264-D279AE19CA4D}">
+<ds:datastoreItem xmlns:ds="http://schemas.openxmlformats.org/officeDocument/2006/customXml" ds:itemID="{B6A287F6-E8FF-4C4F-90C4-8EF5509E6C1C}">
   <ds:schemaRefs>
-    <ds:schemaRef ds:uri="http://schemas.microsoft.com/office/2006/metadata/properties"/>
-    <ds:schemaRef ds:uri="http://schemas.microsoft.com/office/infopath/2007/PartnerControls"/>
-    <ds:schemaRef ds:uri="bec628db-84c6-4082-bf30-e9a8011fc1ab"/>
+    <ds:schemaRef ds:uri="http://schemas.microsoft.com/sharepoint/v3/contenttype/forms"/>
   </ds:schemaRefs>
 </ds:datastoreItem>
 </file>

</xml_diff>